<commit_message>
Finishing 4th Document for BashSoft
</commit_message>
<xml_diff>
--- a/01. C# Advanced/2017/BashSoft-FirstWeek/04. CSharp-Advanced-Exception-Handling-Lab/04. CSharp-Advanced-Exception-Handling-Lab.docx
+++ b/01. C# Advanced/2017/BashSoft-FirstWeek/04. CSharp-Advanced-Exception-Handling-Lab/04. CSharp-Advanced-Exception-Handling-Lab.docx
@@ -1,13 +1,11 @@
 
 <file path=word/document.xml><?xml version="1.0" encoding="utf-8"?>
-<w:document xmlns:wpc="http://schemas.microsoft.com/office/word/2010/wordprocessingCanvas" xmlns:cx="http://schemas.microsoft.com/office/drawing/2014/chartex" xmlns:cx1="http://schemas.microsoft.com/office/drawing/2015/9/8/chartex" xmlns:cx2="http://schemas.microsoft.com/office/drawing/2015/10/21/chartex" xmlns:mc="http://schemas.openxmlformats.org/markup-compatibility/2006" xmlns:o="urn:schemas-microsoft-com:office:office" xmlns:r="http://schemas.openxmlformats.org/officeDocument/2006/relationships" xmlns:m="http://schemas.openxmlformats.org/officeDocument/2006/math" xmlns:v="urn:schemas-microsoft-com:vml" xmlns:wp14="http://schemas.microsoft.com/office/word/2010/wordprocessingDrawing" xmlns:wp="http://schemas.openxmlformats.org/drawingml/2006/wordprocessingDrawing" xmlns:w10="urn:schemas-microsoft-com:office:word" xmlns:w="http://schemas.openxmlformats.org/wordprocessingml/2006/main" xmlns:w14="http://schemas.microsoft.com/office/word/2010/wordml" xmlns:w15="http://schemas.microsoft.com/office/word/2012/wordml" xmlns:w16se="http://schemas.microsoft.com/office/word/2015/wordml/symex" xmlns:wpg="http://schemas.microsoft.com/office/word/2010/wordprocessingGroup" xmlns:wpi="http://schemas.microsoft.com/office/word/2010/wordprocessingInk" xmlns:wne="http://schemas.microsoft.com/office/word/2006/wordml" xmlns:wps="http://schemas.microsoft.com/office/word/2010/wordprocessingShape" mc:Ignorable="w14 w15 w16se wp14">
+<w:document xmlns:wpc="http://schemas.microsoft.com/office/word/2010/wordprocessingCanvas" xmlns:cx="http://schemas.microsoft.com/office/drawing/2014/chartex" xmlns:cx1="http://schemas.microsoft.com/office/drawing/2015/9/8/chartex" xmlns:mc="http://schemas.openxmlformats.org/markup-compatibility/2006" xmlns:o="urn:schemas-microsoft-com:office:office" xmlns:r="http://schemas.openxmlformats.org/officeDocument/2006/relationships" xmlns:m="http://schemas.openxmlformats.org/officeDocument/2006/math" xmlns:v="urn:schemas-microsoft-com:vml" xmlns:wp14="http://schemas.microsoft.com/office/word/2010/wordprocessingDrawing" xmlns:wp="http://schemas.openxmlformats.org/drawingml/2006/wordprocessingDrawing" xmlns:w10="urn:schemas-microsoft-com:office:word" xmlns:w="http://schemas.openxmlformats.org/wordprocessingml/2006/main" xmlns:w14="http://schemas.microsoft.com/office/word/2010/wordml" xmlns:w15="http://schemas.microsoft.com/office/word/2012/wordml" xmlns:w16se="http://schemas.microsoft.com/office/word/2015/wordml/symex" xmlns:wpg="http://schemas.microsoft.com/office/word/2010/wordprocessingGroup" xmlns:wpi="http://schemas.microsoft.com/office/word/2010/wordprocessingInk" xmlns:wne="http://schemas.microsoft.com/office/word/2006/wordml" xmlns:wps="http://schemas.microsoft.com/office/word/2010/wordprocessingShape" mc:Ignorable="w14 w15 w16se wp14">
   <w:body>
     <w:p>
       <w:pPr>
         <w:pStyle w:val="Heading1"/>
       </w:pPr>
-      <w:bookmarkStart w:id="0" w:name="_GoBack"/>
-      <w:bookmarkEnd w:id="0"/>
       <w:r>
         <w:t>Lab: Exception Handling</w:t>
       </w:r>
@@ -117,7 +115,15 @@
         <w:spacing w:after="160" w:line="259" w:lineRule="auto"/>
       </w:pPr>
       <w:r>
-        <w:t xml:space="preserve">We haven’t got so much code, in order to have many error prone places. </w:t>
+        <w:t xml:space="preserve">We </w:t>
+      </w:r>
+      <w:proofErr w:type="gramStart"/>
+      <w:r>
+        <w:t>haven’t got</w:t>
+      </w:r>
+      <w:proofErr w:type="gramEnd"/>
+      <w:r>
+        <w:t xml:space="preserve"> so much code, in order to have many error prone places. </w:t>
       </w:r>
     </w:p>
     <w:p>
@@ -130,10 +136,18 @@
         <w:spacing w:after="160" w:line="259" w:lineRule="auto"/>
       </w:pPr>
       <w:r>
-        <w:t>We are taking safety precautions and check much of the input information, so that such unexpected events c</w:t>
-      </w:r>
-      <w:r>
-        <w:t>an’t happen</w:t>
+        <w:t xml:space="preserve">We are taking safety precautions and check much of the input information, so that such unexpected events </w:t>
+      </w:r>
+      <w:proofErr w:type="gramStart"/>
+      <w:r>
+        <w:t>c</w:t>
+      </w:r>
+      <w:r>
+        <w:t>an’t</w:t>
+      </w:r>
+      <w:proofErr w:type="gramEnd"/>
+      <w:r>
+        <w:t xml:space="preserve"> happen</w:t>
       </w:r>
       <w:r>
         <w:t>.</w:t>
@@ -147,7 +161,15 @@
         </w:rPr>
       </w:pPr>
       <w:r>
-        <w:t xml:space="preserve">So let’s start get started with filling some holes in our application. </w:t>
+        <w:t xml:space="preserve">So </w:t>
+      </w:r>
+      <w:proofErr w:type="gramStart"/>
+      <w:r>
+        <w:t>let’s</w:t>
+      </w:r>
+      <w:proofErr w:type="gramEnd"/>
+      <w:r>
+        <w:t xml:space="preserve"> start get started with filling some holes in our application. </w:t>
       </w:r>
     </w:p>
     <w:p>
@@ -164,12 +186,33 @@
         <w:t>in Traversal M</w:t>
       </w:r>
       <w:r>
-        <w:t>ethod in the IOManager</w:t>
-      </w:r>
+        <w:t xml:space="preserve">ethod in the </w:t>
+      </w:r>
+      <w:proofErr w:type="spellStart"/>
+      <w:r>
+        <w:t>IOManager</w:t>
+      </w:r>
+      <w:proofErr w:type="spellEnd"/>
     </w:p>
     <w:p>
       <w:r>
-        <w:t>The first thing you might want to think about is whether your user can access all the folders and files in the file system and if there are some that you may not, what happens. Well, let’s try.</w:t>
+        <w:t xml:space="preserve">The first thing you might want to think about is whether your user can access all the folders and files in the file </w:t>
+      </w:r>
+      <w:proofErr w:type="gramStart"/>
+      <w:r>
+        <w:t>system</w:t>
+      </w:r>
+      <w:proofErr w:type="gramEnd"/>
+      <w:r>
+        <w:t xml:space="preserve"> and if there are some that you may not, what happens. Well, </w:t>
+      </w:r>
+      <w:proofErr w:type="gramStart"/>
+      <w:r>
+        <w:t>let’s</w:t>
+      </w:r>
+      <w:proofErr w:type="gramEnd"/>
+      <w:r>
+        <w:t xml:space="preserve"> try.</w:t>
       </w:r>
     </w:p>
     <w:p>
@@ -207,7 +250,15 @@
         <w:t>directory</w:t>
       </w:r>
       <w:r>
-        <w:t xml:space="preserve"> on your PC, but before that you should go to that directory using the absolute change of directory.  </w:t>
+        <w:t xml:space="preserve"> on your PC, but before </w:t>
+      </w:r>
+      <w:proofErr w:type="gramStart"/>
+      <w:r>
+        <w:t>that</w:t>
+      </w:r>
+      <w:proofErr w:type="gramEnd"/>
+      <w:r>
+        <w:t xml:space="preserve"> you should go to that directory using the absolute change of directory.  </w:t>
       </w:r>
     </w:p>
     <w:p>
@@ -328,7 +379,15 @@
     <w:p/>
     <w:p>
       <w:r>
-        <w:t xml:space="preserve">As you’ve probably noticed, trying to access folders for which we do not have rights, </w:t>
+        <w:t xml:space="preserve">As </w:t>
+      </w:r>
+      <w:proofErr w:type="gramStart"/>
+      <w:r>
+        <w:t>you’ve</w:t>
+      </w:r>
+      <w:proofErr w:type="gramEnd"/>
+      <w:r>
+        <w:t xml:space="preserve"> probably noticed, trying to access folders for which we do not have rights, </w:t>
       </w:r>
       <w:r>
         <w:rPr>
@@ -339,6 +398,7 @@
       <w:r>
         <w:t xml:space="preserve"> an </w:t>
       </w:r>
+      <w:proofErr w:type="spellStart"/>
       <w:r>
         <w:rPr>
           <w:b/>
@@ -346,6 +406,7 @@
         </w:rPr>
         <w:t>UnauthorizedAccessException</w:t>
       </w:r>
+      <w:proofErr w:type="spellEnd"/>
       <w:r>
         <w:t xml:space="preserve">, and it </w:t>
       </w:r>
@@ -770,12 +831,14 @@
       <w:r>
         <w:t xml:space="preserve">This type of exception message is not yet in the </w:t>
       </w:r>
+      <w:proofErr w:type="spellStart"/>
       <w:r>
         <w:rPr>
           <w:b/>
         </w:rPr>
         <w:t>ExceptionMessages</w:t>
       </w:r>
+      <w:proofErr w:type="spellEnd"/>
       <w:r>
         <w:t xml:space="preserve">, so you should </w:t>
       </w:r>
@@ -843,6 +906,7 @@
         </w:rPr>
         <w:t>The folder/file you are trying to get access needs a higher level of rights than you currently have.</w:t>
       </w:r>
+      <w:proofErr w:type="gramStart"/>
       <w:r>
         <w:t>”</w:t>
       </w:r>
@@ -852,6 +916,7 @@
         </w:rPr>
         <w:t>.</w:t>
       </w:r>
+      <w:proofErr w:type="gramEnd"/>
       <w:r>
         <w:rPr>
           <w:lang w:val="bg-BG"/>
@@ -865,7 +930,23 @@
         <w:br/>
       </w:r>
       <w:r>
-        <w:t>Now the possible problems with the traversal are solved. And we can proceed with the next thing.</w:t>
+        <w:t xml:space="preserve">Now the possible problems with the traversal </w:t>
+      </w:r>
+      <w:proofErr w:type="gramStart"/>
+      <w:r>
+        <w:t>are solved</w:t>
+      </w:r>
+      <w:proofErr w:type="gramEnd"/>
+      <w:r>
+        <w:t xml:space="preserve">. </w:t>
+      </w:r>
+      <w:proofErr w:type="gramStart"/>
+      <w:r>
+        <w:t>And</w:t>
+      </w:r>
+      <w:proofErr w:type="gramEnd"/>
+      <w:r>
+        <w:t xml:space="preserve"> we can proceed with the next thing.</w:t>
       </w:r>
     </w:p>
     <w:p>
@@ -1413,12 +1494,14 @@
       <w:r>
         <w:t xml:space="preserve"> the </w:t>
       </w:r>
+      <w:proofErr w:type="spellStart"/>
       <w:r>
         <w:rPr>
           <w:b/>
         </w:rPr>
         <w:t>hasMismatch</w:t>
       </w:r>
+      <w:proofErr w:type="spellEnd"/>
       <w:r>
         <w:t xml:space="preserve"> variable to </w:t>
       </w:r>
@@ -1507,14 +1590,23 @@
       <w:r>
         <w:t xml:space="preserve">, named </w:t>
       </w:r>
+      <w:bookmarkStart w:id="0" w:name="OLE_LINK1"/>
+      <w:bookmarkStart w:id="1" w:name="OLE_LINK2"/>
+      <w:proofErr w:type="spellStart"/>
       <w:r>
         <w:rPr>
           <w:b/>
         </w:rPr>
         <w:t>ComparisonOfFilesWithDifferentSizes</w:t>
       </w:r>
-      <w:r>
-        <w:t xml:space="preserve"> and </w:t>
+      <w:proofErr w:type="spellEnd"/>
+      <w:r>
+        <w:t xml:space="preserve"> </w:t>
+      </w:r>
+      <w:bookmarkEnd w:id="0"/>
+      <w:bookmarkEnd w:id="1"/>
+      <w:r>
+        <w:t xml:space="preserve">and </w:t>
       </w:r>
       <w:r>
         <w:t>with the following message</w:t>
@@ -1541,6 +1633,8 @@
         </w:rPr>
         <w:t xml:space="preserve">Files not of </w:t>
       </w:r>
+      <w:bookmarkStart w:id="2" w:name="OLE_LINK3"/>
+      <w:bookmarkStart w:id="3" w:name="OLE_LINK4"/>
       <w:r>
         <w:rPr>
           <w:rFonts w:ascii="Consolas" w:hAnsi="Consolas" w:cs="Consolas"/>
@@ -1552,6 +1646,8 @@
         <w:lastRenderedPageBreak/>
         <w:t>equal size, certain mismatch.</w:t>
       </w:r>
+      <w:bookmarkEnd w:id="2"/>
+      <w:bookmarkEnd w:id="3"/>
       <w:r>
         <w:rPr>
           <w:rFonts w:ascii="Consolas" w:hAnsi="Consolas" w:cs="Consolas"/>
@@ -1562,7 +1658,15 @@
         <w:t xml:space="preserve">” </w:t>
       </w:r>
       <w:r>
-        <w:t xml:space="preserve">All what we’ve just talked about is displayed below in the piece of code that you should insert before the for loop that compares line by line. </w:t>
+        <w:t xml:space="preserve">All what </w:t>
+      </w:r>
+      <w:proofErr w:type="gramStart"/>
+      <w:r>
+        <w:t>we’ve</w:t>
+      </w:r>
+      <w:proofErr w:type="gramEnd"/>
+      <w:r>
+        <w:t xml:space="preserve"> just talked about is displayed below in the piece of code that you should insert before the for loop that compares line by line. </w:t>
       </w:r>
     </w:p>
     <w:p>
@@ -1654,7 +1758,11 @@
         <w:t>in</w:t>
       </w:r>
       <w:r>
-        <w:t xml:space="preserve"> the </w:t>
+        <w:t xml:space="preserve"> </w:t>
+      </w:r>
+      <w:proofErr w:type="gramStart"/>
+      <w:r>
+        <w:t xml:space="preserve">the </w:t>
       </w:r>
       <w:r>
         <w:rPr>
@@ -1662,6 +1770,7 @@
         </w:rPr>
         <w:t>for</w:t>
       </w:r>
+      <w:proofErr w:type="gramEnd"/>
       <w:r>
         <w:t xml:space="preserve"> </w:t>
       </w:r>
@@ -1824,7 +1933,15 @@
         <w:t>statement</w:t>
       </w:r>
       <w:r>
-        <w:t xml:space="preserve"> and also </w:t>
+        <w:t xml:space="preserve"> </w:t>
+      </w:r>
+      <w:proofErr w:type="gramStart"/>
+      <w:r>
+        <w:t>and also</w:t>
+      </w:r>
+      <w:proofErr w:type="gramEnd"/>
+      <w:r>
+        <w:t xml:space="preserve"> </w:t>
       </w:r>
       <w:r>
         <w:rPr>
@@ -1889,12 +2006,14 @@
       <w:r>
         <w:t xml:space="preserve"> </w:t>
       </w:r>
+      <w:proofErr w:type="spellStart"/>
       <w:r>
         <w:rPr>
           <w:b/>
         </w:rPr>
         <w:t>minOutputLines</w:t>
       </w:r>
+      <w:proofErr w:type="spellEnd"/>
       <w:r>
         <w:rPr>
           <w:lang w:val="bg-BG"/>
@@ -1904,7 +2023,15 @@
     </w:p>
     <w:p>
       <w:r>
-        <w:t xml:space="preserve">Now that we’ve fixed the situation here, we should </w:t>
+        <w:t xml:space="preserve">Now that </w:t>
+      </w:r>
+      <w:proofErr w:type="gramStart"/>
+      <w:r>
+        <w:t>we’ve</w:t>
+      </w:r>
+      <w:proofErr w:type="gramEnd"/>
+      <w:r>
+        <w:t xml:space="preserve"> fixed the situation here, we should </w:t>
       </w:r>
       <w:r>
         <w:rPr>
@@ -1953,7 +2080,15 @@
     </w:p>
     <w:p>
       <w:r>
-        <w:t xml:space="preserve">We took safety precautions about the number of rows in each file, but what we didn’t think of, </w:t>
+        <w:t xml:space="preserve">We took safety precautions about the number of rows in each file, but what we </w:t>
+      </w:r>
+      <w:proofErr w:type="gramStart"/>
+      <w:r>
+        <w:t>didn’t</w:t>
+      </w:r>
+      <w:proofErr w:type="gramEnd"/>
+      <w:r>
+        <w:t xml:space="preserve"> think of, </w:t>
       </w:r>
       <w:r>
         <w:rPr>
@@ -2025,7 +2160,15 @@
         <w:t>valid</w:t>
       </w:r>
       <w:r>
-        <w:t xml:space="preserve"> path. Let’s try it: </w:t>
+        <w:t xml:space="preserve"> path. </w:t>
+      </w:r>
+      <w:proofErr w:type="gramStart"/>
+      <w:r>
+        <w:t>Let’s</w:t>
+      </w:r>
+      <w:proofErr w:type="gramEnd"/>
+      <w:r>
+        <w:t xml:space="preserve"> try it: </w:t>
       </w:r>
     </w:p>
     <w:p>
@@ -2308,9 +2451,14 @@
       </w:r>
     </w:p>
     <w:p>
+      <w:proofErr w:type="gramStart"/>
       <w:r>
         <w:lastRenderedPageBreak/>
-        <w:t xml:space="preserve">So the thing we are going to </w:t>
+        <w:t>So</w:t>
+      </w:r>
+      <w:proofErr w:type="gramEnd"/>
+      <w:r>
+        <w:t xml:space="preserve"> the thing we are going to </w:t>
       </w:r>
       <w:r>
         <w:rPr>
@@ -2544,7 +2692,15 @@
     </w:p>
     <w:p>
       <w:r>
-        <w:t>This should change to:</w:t>
+        <w:t xml:space="preserve">This should change </w:t>
+      </w:r>
+      <w:proofErr w:type="gramStart"/>
+      <w:r>
+        <w:t>to</w:t>
+      </w:r>
+      <w:proofErr w:type="gramEnd"/>
+      <w:r>
+        <w:t>:</w:t>
       </w:r>
     </w:p>
     <w:p>
@@ -2616,7 +2772,14 @@
       </w:r>
       <w:r>
         <w:br/>
-        <w:t>Alright, now that we are done, let’s proceed to what is considered forbidden and what is consider allowed when talking about creating names of files and folders.</w:t>
+      </w:r>
+      <w:proofErr w:type="gramStart"/>
+      <w:r>
+        <w:t>Alright</w:t>
+      </w:r>
+      <w:proofErr w:type="gramEnd"/>
+      <w:r>
+        <w:t>, now that we are done, let’s proceed to what is considered forbidden and what is consider allowed when talking about creating names of files and folders.</w:t>
       </w:r>
     </w:p>
     <w:p>
@@ -2632,7 +2795,15 @@
     </w:p>
     <w:p>
       <w:r>
-        <w:t xml:space="preserve">I don’t know if you’ve noticed but not every symbol is permitted to be used when giving a name to a folder or a file. This is why we must </w:t>
+        <w:t xml:space="preserve">I </w:t>
+      </w:r>
+      <w:proofErr w:type="gramStart"/>
+      <w:r>
+        <w:t>don’t</w:t>
+      </w:r>
+      <w:proofErr w:type="gramEnd"/>
+      <w:r>
+        <w:t xml:space="preserve"> know if you’ve noticed but not every symbol is permitted to be used when giving a name to a folder or a file. This is why we must </w:t>
       </w:r>
       <w:r>
         <w:rPr>
@@ -2742,6 +2913,7 @@
       <w:r>
         <w:t xml:space="preserve"> </w:t>
       </w:r>
+      <w:proofErr w:type="spellStart"/>
       <w:r>
         <w:rPr>
           <w:rFonts w:ascii="Consolas" w:hAnsi="Consolas" w:cs="Consolas"/>
@@ -2753,6 +2925,7 @@
         </w:rPr>
         <w:t>CreateDirectoryInCurrentFolder</w:t>
       </w:r>
+      <w:proofErr w:type="spellEnd"/>
       <w:r>
         <w:rPr>
           <w:b/>
@@ -2850,7 +3023,15 @@
         <w:t>name</w:t>
       </w:r>
       <w:r>
-        <w:t xml:space="preserve">… Let’s see what happens now if we </w:t>
+        <w:t xml:space="preserve">… </w:t>
+      </w:r>
+      <w:proofErr w:type="gramStart"/>
+      <w:r>
+        <w:t>Let’s</w:t>
+      </w:r>
+      <w:proofErr w:type="gramEnd"/>
+      <w:r>
+        <w:t xml:space="preserve"> see what happens now if we </w:t>
       </w:r>
       <w:r>
         <w:rPr>
@@ -2984,8 +3165,13 @@
       </w:r>
     </w:p>
     <w:p>
-      <w:r>
-        <w:t xml:space="preserve">And the result of the current operation will give us the following horrible </w:t>
+      <w:proofErr w:type="gramStart"/>
+      <w:r>
+        <w:t>And</w:t>
+      </w:r>
+      <w:proofErr w:type="gramEnd"/>
+      <w:r>
+        <w:t xml:space="preserve"> the result of the current operation will give us the following horrible </w:t>
       </w:r>
       <w:r>
         <w:t>screen:</w:t>
@@ -3223,11 +3409,27 @@
       <w:r>
         <w:t xml:space="preserve"> is clearly the </w:t>
       </w:r>
-      <w:r>
-        <w:rPr>
-          <w:b/>
-        </w:rPr>
-        <w:t>Directory.CreateDirectory(path)</w:t>
+      <w:proofErr w:type="spellStart"/>
+      <w:proofErr w:type="gramStart"/>
+      <w:r>
+        <w:rPr>
+          <w:b/>
+        </w:rPr>
+        <w:t>Directory.CreateDirectory</w:t>
+      </w:r>
+      <w:proofErr w:type="spellEnd"/>
+      <w:r>
+        <w:rPr>
+          <w:b/>
+        </w:rPr>
+        <w:t>(</w:t>
+      </w:r>
+      <w:proofErr w:type="gramEnd"/>
+      <w:r>
+        <w:rPr>
+          <w:b/>
+        </w:rPr>
+        <w:t>path)</w:t>
       </w:r>
       <w:r>
         <w:t xml:space="preserve"> and since we know that fact, we can easily </w:t>
@@ -3298,7 +3500,15 @@
     </w:p>
     <w:p>
       <w:r>
-        <w:t xml:space="preserve">The modified implementation of the method should look pretty similar to the following piece of code: </w:t>
+        <w:t xml:space="preserve">The modified implementation of the method should look </w:t>
+      </w:r>
+      <w:proofErr w:type="gramStart"/>
+      <w:r>
+        <w:t>pretty similar</w:t>
+      </w:r>
+      <w:proofErr w:type="gramEnd"/>
+      <w:r>
+        <w:t xml:space="preserve"> to the following piece of code: </w:t>
       </w:r>
     </w:p>
     <w:p>
@@ -3358,7 +3568,15 @@
     </w:p>
     <w:p>
       <w:r>
-        <w:t xml:space="preserve">As you can see we are </w:t>
+        <w:t xml:space="preserve">As you can </w:t>
+      </w:r>
+      <w:proofErr w:type="gramStart"/>
+      <w:r>
+        <w:t>see</w:t>
+      </w:r>
+      <w:proofErr w:type="gramEnd"/>
+      <w:r>
+        <w:t xml:space="preserve"> we are </w:t>
       </w:r>
       <w:r>
         <w:rPr>
@@ -3382,8 +3600,20 @@
         <w:rPr>
           <w:b/>
         </w:rPr>
-        <w:t>message called ForbiddenSymbolsContainedInName</w:t>
-      </w:r>
+        <w:t xml:space="preserve">message called </w:t>
+      </w:r>
+      <w:bookmarkStart w:id="4" w:name="OLE_LINK5"/>
+      <w:bookmarkStart w:id="5" w:name="OLE_LINK6"/>
+      <w:proofErr w:type="spellStart"/>
+      <w:r>
+        <w:rPr>
+          <w:b/>
+        </w:rPr>
+        <w:t>ForbiddenSymbolsContainedInName</w:t>
+      </w:r>
+      <w:bookmarkEnd w:id="4"/>
+      <w:bookmarkEnd w:id="5"/>
+      <w:proofErr w:type="spellEnd"/>
       <w:r>
         <w:t xml:space="preserve">, however it is </w:t>
       </w:r>
@@ -3396,11 +3626,19 @@
       <w:r>
         <w:t xml:space="preserve">the </w:t>
       </w:r>
-      <w:r>
-        <w:rPr>
-          <w:b/>
-        </w:rPr>
-        <w:t>ExceptionMessages class</w:t>
+      <w:proofErr w:type="spellStart"/>
+      <w:r>
+        <w:rPr>
+          <w:b/>
+        </w:rPr>
+        <w:t>ExceptionMessages</w:t>
+      </w:r>
+      <w:proofErr w:type="spellEnd"/>
+      <w:r>
+        <w:rPr>
+          <w:b/>
+        </w:rPr>
+        <w:t xml:space="preserve"> class</w:t>
       </w:r>
       <w:r>
         <w:t xml:space="preserve">, </w:t>
@@ -3441,14 +3679,23 @@
       <w:r>
         <w:t>“</w:t>
       </w:r>
+      <w:bookmarkStart w:id="6" w:name="OLE_LINK7"/>
+      <w:bookmarkStart w:id="7" w:name="OLE_LINK8"/>
       <w:r>
         <w:rPr>
           <w:b/>
         </w:rPr>
         <w:t>The given name contains symbols that are not allowed to be used in names of files and folders.</w:t>
       </w:r>
-      <w:r>
-        <w:t xml:space="preserve">”. </w:t>
+      <w:bookmarkEnd w:id="6"/>
+      <w:bookmarkEnd w:id="7"/>
+      <w:proofErr w:type="gramStart"/>
+      <w:r>
+        <w:t>”.</w:t>
+      </w:r>
+      <w:proofErr w:type="gramEnd"/>
+      <w:r>
+        <w:t xml:space="preserve"> </w:t>
       </w:r>
     </w:p>
     <w:p>
@@ -3561,15 +3808,54 @@
       </w:r>
     </w:p>
     <w:p>
-      <w:r>
-        <w:t>Since we generate the path for the mismatches from the expected output path, if it is wrong, the program shouldn’t even arrive to the point in the PrintOutput in the Tester class, however we can never be sure whether some event might trigger such an exception</w:t>
+      <w:proofErr w:type="gramStart"/>
+      <w:r>
+        <w:t xml:space="preserve">Since we generate the path for the mismatches from the expected output path, if it is wrong, the program shouldn’t even arrive to the point in the </w:t>
+      </w:r>
+      <w:proofErr w:type="spellStart"/>
+      <w:r>
+        <w:t>PrintOutput</w:t>
+      </w:r>
+      <w:proofErr w:type="spellEnd"/>
+      <w:r>
+        <w:t xml:space="preserve"> in the Tester class, however we can never be sure whether some event might trigger such an exception</w:t>
       </w:r>
       <w:r>
         <w:t>,</w:t>
       </w:r>
       <w:r>
-        <w:t xml:space="preserve"> so that’s why we’ll double check and put the File.WriteAllLines in a try block with a DirectoryNotFoundException catch block watching whether such an exception is raised. After this change the print output should look like this:</w:t>
-      </w:r>
+        <w:t xml:space="preserve"> so that’s why we’ll double check and put the </w:t>
+      </w:r>
+      <w:proofErr w:type="spellStart"/>
+      <w:r>
+        <w:t>File.WriteAllLines</w:t>
+      </w:r>
+      <w:proofErr w:type="spellEnd"/>
+      <w:r>
+        <w:t xml:space="preserve"> in a try block with a </w:t>
+      </w:r>
+      <w:proofErr w:type="spellStart"/>
+      <w:r>
+        <w:t>DirectoryNotFoundException</w:t>
+      </w:r>
+      <w:proofErr w:type="spellEnd"/>
+      <w:r>
+        <w:t xml:space="preserve"> catch block watching whether such an exception is raised.</w:t>
+      </w:r>
+      <w:proofErr w:type="gramEnd"/>
+      <w:r>
+        <w:t xml:space="preserve"> After this </w:t>
+      </w:r>
+      <w:proofErr w:type="gramStart"/>
+      <w:r>
+        <w:t>change</w:t>
+      </w:r>
+      <w:proofErr w:type="gramEnd"/>
+      <w:r>
+        <w:t xml:space="preserve"> the print output should look like this:</w:t>
+      </w:r>
+      <w:bookmarkStart w:id="8" w:name="_GoBack"/>
+      <w:bookmarkEnd w:id="8"/>
     </w:p>
     <w:p>
       <w:pPr>
@@ -3651,7 +3937,15 @@
     </w:p>
     <w:p>
       <w:r>
-        <w:t>As we know, the logic for the changing of the folders works correctly, but have you tried to go one folder up when you are in the root folder of the partition.</w:t>
+        <w:t xml:space="preserve">As we know, the logic for the changing of the folders works correctly, but </w:t>
+      </w:r>
+      <w:proofErr w:type="gramStart"/>
+      <w:r>
+        <w:t>have</w:t>
+      </w:r>
+      <w:proofErr w:type="gramEnd"/>
+      <w:r>
+        <w:t xml:space="preserve"> you tried to go one folder up when you are in the root folder of the partition.</w:t>
       </w:r>
     </w:p>
     <w:p>
@@ -3667,12 +3961,14 @@
       <w:r>
         <w:t xml:space="preserve"> the </w:t>
       </w:r>
+      <w:proofErr w:type="spellStart"/>
       <w:r>
         <w:rPr>
           <w:b/>
         </w:rPr>
         <w:t>ChangeCurrentDirectoryRelative</w:t>
       </w:r>
+      <w:proofErr w:type="spellEnd"/>
       <w:r>
         <w:t xml:space="preserve"> </w:t>
       </w:r>
@@ -3707,7 +4003,21 @@
         <w:rPr>
           <w:b/>
         </w:rPr>
-        <w:t>“..”,</w:t>
+        <w:t>“</w:t>
+      </w:r>
+      <w:proofErr w:type="gramStart"/>
+      <w:r>
+        <w:rPr>
+          <w:b/>
+        </w:rPr>
+        <w:t>..”</w:t>
+      </w:r>
+      <w:proofErr w:type="gramEnd"/>
+      <w:r>
+        <w:rPr>
+          <w:b/>
+        </w:rPr>
+        <w:t>,</w:t>
       </w:r>
       <w:r>
         <w:t xml:space="preserve"> </w:t>
@@ -3850,7 +4160,15 @@
     </w:p>
     <w:p>
       <w:r>
-        <w:t xml:space="preserve">In my case that’s 7 calls of the following line of code: </w:t>
+        <w:t xml:space="preserve">In my </w:t>
+      </w:r>
+      <w:proofErr w:type="gramStart"/>
+      <w:r>
+        <w:t>case</w:t>
+      </w:r>
+      <w:proofErr w:type="gramEnd"/>
+      <w:r>
+        <w:t xml:space="preserve"> that’s 7 calls of the following line of code: </w:t>
       </w:r>
     </w:p>
     <w:p>
@@ -3909,8 +4227,13 @@
       </w:r>
     </w:p>
     <w:p>
-      <w:r>
-        <w:t xml:space="preserve">And that results in the following situation: </w:t>
+      <w:proofErr w:type="gramStart"/>
+      <w:r>
+        <w:t>And</w:t>
+      </w:r>
+      <w:proofErr w:type="gramEnd"/>
+      <w:r>
+        <w:t xml:space="preserve"> that results in the following situation: </w:t>
       </w:r>
     </w:p>
     <w:p>
@@ -4060,7 +4383,15 @@
         <w:t>block</w:t>
       </w:r>
       <w:r>
-        <w:t xml:space="preserve">, we’ll be able </w:t>
+        <w:t xml:space="preserve">, </w:t>
+      </w:r>
+      <w:proofErr w:type="gramStart"/>
+      <w:r>
+        <w:t>we’ll</w:t>
+      </w:r>
+      <w:proofErr w:type="gramEnd"/>
+      <w:r>
+        <w:t xml:space="preserve"> be able </w:t>
       </w:r>
       <w:r>
         <w:rPr>
@@ -4221,7 +4552,15 @@
         </w:rPr>
       </w:pPr>
       <w:r>
-        <w:t>Congratulations! You’ve completed the lab exercises for Exception Handling.</w:t>
+        <w:t xml:space="preserve">Congratulations! </w:t>
+      </w:r>
+      <w:proofErr w:type="gramStart"/>
+      <w:r>
+        <w:t>You’ve</w:t>
+      </w:r>
+      <w:proofErr w:type="gramEnd"/>
+      <w:r>
+        <w:t xml:space="preserve"> completed the lab exercises for Exception Handling.</w:t>
       </w:r>
     </w:p>
     <w:p/>
@@ -4238,7 +4577,7 @@
 </file>
 
 <file path=word/endnotes.xml><?xml version="1.0" encoding="utf-8"?>
-<w:endnotes xmlns:wpc="http://schemas.microsoft.com/office/word/2010/wordprocessingCanvas" xmlns:cx="http://schemas.microsoft.com/office/drawing/2014/chartex" xmlns:cx1="http://schemas.microsoft.com/office/drawing/2015/9/8/chartex" xmlns:cx2="http://schemas.microsoft.com/office/drawing/2015/10/21/chartex" xmlns:mc="http://schemas.openxmlformats.org/markup-compatibility/2006" xmlns:o="urn:schemas-microsoft-com:office:office" xmlns:r="http://schemas.openxmlformats.org/officeDocument/2006/relationships" xmlns:m="http://schemas.openxmlformats.org/officeDocument/2006/math" xmlns:v="urn:schemas-microsoft-com:vml" xmlns:wp14="http://schemas.microsoft.com/office/word/2010/wordprocessingDrawing" xmlns:wp="http://schemas.openxmlformats.org/drawingml/2006/wordprocessingDrawing" xmlns:w10="urn:schemas-microsoft-com:office:word" xmlns:w="http://schemas.openxmlformats.org/wordprocessingml/2006/main" xmlns:w14="http://schemas.microsoft.com/office/word/2010/wordml" xmlns:w15="http://schemas.microsoft.com/office/word/2012/wordml" xmlns:w16se="http://schemas.microsoft.com/office/word/2015/wordml/symex" xmlns:wpg="http://schemas.microsoft.com/office/word/2010/wordprocessingGroup" xmlns:wpi="http://schemas.microsoft.com/office/word/2010/wordprocessingInk" xmlns:wne="http://schemas.microsoft.com/office/word/2006/wordml" xmlns:wps="http://schemas.microsoft.com/office/word/2010/wordprocessingShape" mc:Ignorable="w14 w15 w16se wp14">
+<w:endnotes xmlns:wpc="http://schemas.microsoft.com/office/word/2010/wordprocessingCanvas" xmlns:cx="http://schemas.microsoft.com/office/drawing/2014/chartex" xmlns:cx1="http://schemas.microsoft.com/office/drawing/2015/9/8/chartex" xmlns:mc="http://schemas.openxmlformats.org/markup-compatibility/2006" xmlns:o="urn:schemas-microsoft-com:office:office" xmlns:r="http://schemas.openxmlformats.org/officeDocument/2006/relationships" xmlns:m="http://schemas.openxmlformats.org/officeDocument/2006/math" xmlns:v="urn:schemas-microsoft-com:vml" xmlns:wp14="http://schemas.microsoft.com/office/word/2010/wordprocessingDrawing" xmlns:wp="http://schemas.openxmlformats.org/drawingml/2006/wordprocessingDrawing" xmlns:w10="urn:schemas-microsoft-com:office:word" xmlns:w="http://schemas.openxmlformats.org/wordprocessingml/2006/main" xmlns:w14="http://schemas.microsoft.com/office/word/2010/wordml" xmlns:w15="http://schemas.microsoft.com/office/word/2012/wordml" xmlns:w16se="http://schemas.microsoft.com/office/word/2015/wordml/symex" xmlns:wpg="http://schemas.microsoft.com/office/word/2010/wordprocessingGroup" xmlns:wpi="http://schemas.microsoft.com/office/word/2010/wordprocessingInk" xmlns:wne="http://schemas.microsoft.com/office/word/2006/wordml" xmlns:wps="http://schemas.microsoft.com/office/word/2010/wordprocessingShape" mc:Ignorable="w14 w15 w16se wp14">
   <w:endnote w:type="separator" w:id="-1">
     <w:p>
       <w:pPr>
@@ -4263,7 +4602,7 @@
 </file>
 
 <file path=word/footer1.xml><?xml version="1.0" encoding="utf-8"?>
-<w:ftr xmlns:wpc="http://schemas.microsoft.com/office/word/2010/wordprocessingCanvas" xmlns:cx="http://schemas.microsoft.com/office/drawing/2014/chartex" xmlns:cx1="http://schemas.microsoft.com/office/drawing/2015/9/8/chartex" xmlns:cx2="http://schemas.microsoft.com/office/drawing/2015/10/21/chartex" xmlns:mc="http://schemas.openxmlformats.org/markup-compatibility/2006" xmlns:o="urn:schemas-microsoft-com:office:office" xmlns:r="http://schemas.openxmlformats.org/officeDocument/2006/relationships" xmlns:m="http://schemas.openxmlformats.org/officeDocument/2006/math" xmlns:v="urn:schemas-microsoft-com:vml" xmlns:wp14="http://schemas.microsoft.com/office/word/2010/wordprocessingDrawing" xmlns:wp="http://schemas.openxmlformats.org/drawingml/2006/wordprocessingDrawing" xmlns:w10="urn:schemas-microsoft-com:office:word" xmlns:w="http://schemas.openxmlformats.org/wordprocessingml/2006/main" xmlns:w14="http://schemas.microsoft.com/office/word/2010/wordml" xmlns:w15="http://schemas.microsoft.com/office/word/2012/wordml" xmlns:w16se="http://schemas.microsoft.com/office/word/2015/wordml/symex" xmlns:wpg="http://schemas.microsoft.com/office/word/2010/wordprocessingGroup" xmlns:wpi="http://schemas.microsoft.com/office/word/2010/wordprocessingInk" xmlns:wne="http://schemas.microsoft.com/office/word/2006/wordml" xmlns:wps="http://schemas.microsoft.com/office/word/2010/wordprocessingShape" mc:Ignorable="w14 w15 w16se wp14">
+<w:ftr xmlns:wpc="http://schemas.microsoft.com/office/word/2010/wordprocessingCanvas" xmlns:cx="http://schemas.microsoft.com/office/drawing/2014/chartex" xmlns:cx1="http://schemas.microsoft.com/office/drawing/2015/9/8/chartex" xmlns:mc="http://schemas.openxmlformats.org/markup-compatibility/2006" xmlns:o="urn:schemas-microsoft-com:office:office" xmlns:r="http://schemas.openxmlformats.org/officeDocument/2006/relationships" xmlns:m="http://schemas.openxmlformats.org/officeDocument/2006/math" xmlns:v="urn:schemas-microsoft-com:vml" xmlns:wp14="http://schemas.microsoft.com/office/word/2010/wordprocessingDrawing" xmlns:wp="http://schemas.openxmlformats.org/drawingml/2006/wordprocessingDrawing" xmlns:w10="urn:schemas-microsoft-com:office:word" xmlns:w="http://schemas.openxmlformats.org/wordprocessingml/2006/main" xmlns:w14="http://schemas.microsoft.com/office/word/2010/wordml" xmlns:w15="http://schemas.microsoft.com/office/word/2012/wordml" xmlns:w16se="http://schemas.microsoft.com/office/word/2015/wordml/symex" xmlns:wpg="http://schemas.microsoft.com/office/word/2010/wordprocessingGroup" xmlns:wpi="http://schemas.microsoft.com/office/word/2010/wordprocessingInk" xmlns:wne="http://schemas.microsoft.com/office/word/2006/wordml" xmlns:wps="http://schemas.microsoft.com/office/word/2010/wordprocessingShape" mc:Ignorable="w14 w15 w16se wp14">
   <w:p>
     <w:pPr>
       <w:pStyle w:val="Footer"/>
@@ -4354,7 +4693,7 @@
             </wp:anchor>
           </w:drawing>
         </mc:Choice>
-        <mc:Fallback>
+        <mc:Fallback xmlns:cx2="http://schemas.microsoft.com/office/drawing/2015/10/21/chartex">
           <w:pict>
             <v:shapetype w14:anchorId="4BF30908" id="_x0000_t202" coordsize="21600,21600" o:spt="202" path="m,l,21600r21600,l21600,xe">
               <v:stroke joinstyle="miter"/>
@@ -4479,7 +4818,7 @@
                               <w:sz w:val="18"/>
                               <w:szCs w:val="18"/>
                             </w:rPr>
-                            <w:t>2</w:t>
+                            <w:t>7</w:t>
                           </w:r>
                           <w:r>
                             <w:rPr>
@@ -4604,7 +4943,7 @@
                         <w:sz w:val="18"/>
                         <w:szCs w:val="18"/>
                       </w:rPr>
-                      <w:t>2</w:t>
+                      <w:t>7</w:t>
                     </w:r>
                     <w:r>
                       <w:rPr>
@@ -5308,7 +5647,7 @@
             </wp:anchor>
           </w:drawing>
         </mc:Choice>
-        <mc:Fallback>
+        <mc:Fallback xmlns:cx2="http://schemas.microsoft.com/office/drawing/2015/10/21/chartex">
           <w:pict>
             <v:shape w14:anchorId="6C190ED1" id="Text Box 17" o:spid="_x0000_s1028" type="#_x0000_t202" style="position:absolute;margin-left:124.2pt;margin-top:13.9pt;width:396.3pt;height:40.45pt;z-index:251659264;visibility:visible;mso-wrap-style:square;mso-width-percent:0;mso-height-percent:0;mso-wrap-distance-left:9pt;mso-wrap-distance-top:3.6pt;mso-wrap-distance-right:9pt;mso-wrap-distance-bottom:3.6pt;mso-position-horizontal:absolute;mso-position-horizontal-relative:text;mso-position-vertical:absolute;mso-position-vertical-relative:text;mso-width-percent:0;mso-height-percent:0;mso-width-relative:margin;mso-height-relative:margin;v-text-anchor:top" o:gfxdata="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" filled="f" stroked="f">
               <v:textbox inset=".5mm,1.2mm,.5mm,.5mm">
@@ -5974,7 +6313,7 @@
             </wp:anchor>
           </w:drawing>
         </mc:Choice>
-        <mc:Fallback>
+        <mc:Fallback xmlns:cx2="http://schemas.microsoft.com/office/drawing/2015/10/21/chartex">
           <w:pict>
             <v:line w14:anchorId="1B83AB64" id="Straight Connector 1" o:spid="_x0000_s1026" style="position:absolute;flip:y;z-index:251662336;visibility:visible;mso-wrap-style:square;mso-width-percent:0;mso-height-percent:0;mso-wrap-distance-left:9pt;mso-wrap-distance-top:0;mso-wrap-distance-right:9pt;mso-wrap-distance-bottom:0;mso-position-horizontal:absolute;mso-position-horizontal-relative:text;mso-position-vertical:absolute;mso-position-vertical-relative:text;mso-width-percent:0;mso-height-percent:0;mso-width-relative:margin;mso-height-relative:margin" from="-.35pt,11.2pt" to="520.45pt,11.2pt" o:gfxdata="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" strokecolor="#f37123" strokeweight="1pt">
               <v:stroke endcap="round"/>
@@ -6108,7 +6447,7 @@
             </wp:anchor>
           </w:drawing>
         </mc:Choice>
-        <mc:Fallback>
+        <mc:Fallback xmlns:cx2="http://schemas.microsoft.com/office/drawing/2015/10/21/chartex">
           <w:pict>
             <v:shape w14:anchorId="553604ED" id="Text Box 4" o:spid="_x0000_s1029" type="#_x0000_t202" style="position:absolute;margin-left:1pt;margin-top:13.75pt;width:123.1pt;height:40.45pt;z-index:251661312;visibility:visible;mso-wrap-style:square;mso-width-percent:0;mso-height-percent:0;mso-wrap-distance-left:9pt;mso-wrap-distance-top:3.6pt;mso-wrap-distance-right:9pt;mso-wrap-distance-bottom:3.6pt;mso-position-horizontal:absolute;mso-position-horizontal-relative:text;mso-position-vertical:absolute;mso-position-vertical-relative:text;mso-width-percent:0;mso-height-percent:0;mso-width-relative:margin;mso-height-relative:margin;v-text-anchor:top" o:gfxdata="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" filled="f" stroked="f">
               <v:textbox inset=".5mm,.5mm,.5mm,.5mm">
@@ -6199,7 +6538,7 @@
 </file>
 
 <file path=word/footnotes.xml><?xml version="1.0" encoding="utf-8"?>
-<w:footnotes xmlns:wpc="http://schemas.microsoft.com/office/word/2010/wordprocessingCanvas" xmlns:cx="http://schemas.microsoft.com/office/drawing/2014/chartex" xmlns:cx1="http://schemas.microsoft.com/office/drawing/2015/9/8/chartex" xmlns:cx2="http://schemas.microsoft.com/office/drawing/2015/10/21/chartex" xmlns:mc="http://schemas.openxmlformats.org/markup-compatibility/2006" xmlns:o="urn:schemas-microsoft-com:office:office" xmlns:r="http://schemas.openxmlformats.org/officeDocument/2006/relationships" xmlns:m="http://schemas.openxmlformats.org/officeDocument/2006/math" xmlns:v="urn:schemas-microsoft-com:vml" xmlns:wp14="http://schemas.microsoft.com/office/word/2010/wordprocessingDrawing" xmlns:wp="http://schemas.openxmlformats.org/drawingml/2006/wordprocessingDrawing" xmlns:w10="urn:schemas-microsoft-com:office:word" xmlns:w="http://schemas.openxmlformats.org/wordprocessingml/2006/main" xmlns:w14="http://schemas.microsoft.com/office/word/2010/wordml" xmlns:w15="http://schemas.microsoft.com/office/word/2012/wordml" xmlns:w16se="http://schemas.microsoft.com/office/word/2015/wordml/symex" xmlns:wpg="http://schemas.microsoft.com/office/word/2010/wordprocessingGroup" xmlns:wpi="http://schemas.microsoft.com/office/word/2010/wordprocessingInk" xmlns:wne="http://schemas.microsoft.com/office/word/2006/wordml" xmlns:wps="http://schemas.microsoft.com/office/word/2010/wordprocessingShape" mc:Ignorable="w14 w15 w16se wp14">
+<w:footnotes xmlns:wpc="http://schemas.microsoft.com/office/word/2010/wordprocessingCanvas" xmlns:cx="http://schemas.microsoft.com/office/drawing/2014/chartex" xmlns:cx1="http://schemas.microsoft.com/office/drawing/2015/9/8/chartex" xmlns:mc="http://schemas.openxmlformats.org/markup-compatibility/2006" xmlns:o="urn:schemas-microsoft-com:office:office" xmlns:r="http://schemas.openxmlformats.org/officeDocument/2006/relationships" xmlns:m="http://schemas.openxmlformats.org/officeDocument/2006/math" xmlns:v="urn:schemas-microsoft-com:vml" xmlns:wp14="http://schemas.microsoft.com/office/word/2010/wordprocessingDrawing" xmlns:wp="http://schemas.openxmlformats.org/drawingml/2006/wordprocessingDrawing" xmlns:w10="urn:schemas-microsoft-com:office:word" xmlns:w="http://schemas.openxmlformats.org/wordprocessingml/2006/main" xmlns:w14="http://schemas.microsoft.com/office/word/2010/wordml" xmlns:w15="http://schemas.microsoft.com/office/word/2012/wordml" xmlns:w16se="http://schemas.microsoft.com/office/word/2015/wordml/symex" xmlns:wpg="http://schemas.microsoft.com/office/word/2010/wordprocessingGroup" xmlns:wpi="http://schemas.microsoft.com/office/word/2010/wordprocessingInk" xmlns:wne="http://schemas.microsoft.com/office/word/2006/wordml" xmlns:wps="http://schemas.microsoft.com/office/word/2010/wordprocessingShape" mc:Ignorable="w14 w15 w16se wp14">
   <w:footnote w:type="separator" w:id="-1">
     <w:p>
       <w:pPr>
@@ -6224,7 +6563,7 @@
 </file>
 
 <file path=word/header1.xml><?xml version="1.0" encoding="utf-8"?>
-<w:hdr xmlns:wpc="http://schemas.microsoft.com/office/word/2010/wordprocessingCanvas" xmlns:cx="http://schemas.microsoft.com/office/drawing/2014/chartex" xmlns:cx1="http://schemas.microsoft.com/office/drawing/2015/9/8/chartex" xmlns:cx2="http://schemas.microsoft.com/office/drawing/2015/10/21/chartex" xmlns:mc="http://schemas.openxmlformats.org/markup-compatibility/2006" xmlns:o="urn:schemas-microsoft-com:office:office" xmlns:r="http://schemas.openxmlformats.org/officeDocument/2006/relationships" xmlns:m="http://schemas.openxmlformats.org/officeDocument/2006/math" xmlns:v="urn:schemas-microsoft-com:vml" xmlns:wp14="http://schemas.microsoft.com/office/word/2010/wordprocessingDrawing" xmlns:wp="http://schemas.openxmlformats.org/drawingml/2006/wordprocessingDrawing" xmlns:w10="urn:schemas-microsoft-com:office:word" xmlns:w="http://schemas.openxmlformats.org/wordprocessingml/2006/main" xmlns:w14="http://schemas.microsoft.com/office/word/2010/wordml" xmlns:w15="http://schemas.microsoft.com/office/word/2012/wordml" xmlns:w16se="http://schemas.microsoft.com/office/word/2015/wordml/symex" xmlns:wpg="http://schemas.microsoft.com/office/word/2010/wordprocessingGroup" xmlns:wpi="http://schemas.microsoft.com/office/word/2010/wordprocessingInk" xmlns:wne="http://schemas.microsoft.com/office/word/2006/wordml" xmlns:wps="http://schemas.microsoft.com/office/word/2010/wordprocessingShape" mc:Ignorable="w14 w15 w16se wp14">
+<w:hdr xmlns:wpc="http://schemas.microsoft.com/office/word/2010/wordprocessingCanvas" xmlns:cx="http://schemas.microsoft.com/office/drawing/2014/chartex" xmlns:cx1="http://schemas.microsoft.com/office/drawing/2015/9/8/chartex" xmlns:mc="http://schemas.openxmlformats.org/markup-compatibility/2006" xmlns:o="urn:schemas-microsoft-com:office:office" xmlns:r="http://schemas.openxmlformats.org/officeDocument/2006/relationships" xmlns:m="http://schemas.openxmlformats.org/officeDocument/2006/math" xmlns:v="urn:schemas-microsoft-com:vml" xmlns:wp14="http://schemas.microsoft.com/office/word/2010/wordprocessingDrawing" xmlns:wp="http://schemas.openxmlformats.org/drawingml/2006/wordprocessingDrawing" xmlns:w10="urn:schemas-microsoft-com:office:word" xmlns:w="http://schemas.openxmlformats.org/wordprocessingml/2006/main" xmlns:w14="http://schemas.microsoft.com/office/word/2010/wordml" xmlns:w15="http://schemas.microsoft.com/office/word/2012/wordml" xmlns:w16se="http://schemas.microsoft.com/office/word/2015/wordml/symex" xmlns:wpg="http://schemas.microsoft.com/office/word/2010/wordprocessingGroup" xmlns:wpi="http://schemas.microsoft.com/office/word/2010/wordprocessingInk" xmlns:wne="http://schemas.microsoft.com/office/word/2006/wordml" xmlns:wps="http://schemas.microsoft.com/office/word/2010/wordprocessingShape" mc:Ignorable="w14 w15 w16se wp14">
   <w:p>
     <w:pPr>
       <w:pStyle w:val="Header"/>
@@ -6235,7 +6574,7 @@
 </file>
 
 <file path=word/numbering.xml><?xml version="1.0" encoding="utf-8"?>
-<w:numbering xmlns:wpc="http://schemas.microsoft.com/office/word/2010/wordprocessingCanvas" xmlns:cx="http://schemas.microsoft.com/office/drawing/2014/chartex" xmlns:cx1="http://schemas.microsoft.com/office/drawing/2015/9/8/chartex" xmlns:cx2="http://schemas.microsoft.com/office/drawing/2015/10/21/chartex" xmlns:mc="http://schemas.openxmlformats.org/markup-compatibility/2006" xmlns:o="urn:schemas-microsoft-com:office:office" xmlns:r="http://schemas.openxmlformats.org/officeDocument/2006/relationships" xmlns:m="http://schemas.openxmlformats.org/officeDocument/2006/math" xmlns:v="urn:schemas-microsoft-com:vml" xmlns:wp14="http://schemas.microsoft.com/office/word/2010/wordprocessingDrawing" xmlns:wp="http://schemas.openxmlformats.org/drawingml/2006/wordprocessingDrawing" xmlns:w10="urn:schemas-microsoft-com:office:word" xmlns:w="http://schemas.openxmlformats.org/wordprocessingml/2006/main" xmlns:w14="http://schemas.microsoft.com/office/word/2010/wordml" xmlns:w15="http://schemas.microsoft.com/office/word/2012/wordml" xmlns:w16se="http://schemas.microsoft.com/office/word/2015/wordml/symex" xmlns:wpg="http://schemas.microsoft.com/office/word/2010/wordprocessingGroup" xmlns:wpi="http://schemas.microsoft.com/office/word/2010/wordprocessingInk" xmlns:wne="http://schemas.microsoft.com/office/word/2006/wordml" xmlns:wps="http://schemas.microsoft.com/office/word/2010/wordprocessingShape" mc:Ignorable="w14 w15 w16se wp14">
+<w:numbering xmlns:wpc="http://schemas.microsoft.com/office/word/2010/wordprocessingCanvas" xmlns:cx="http://schemas.microsoft.com/office/drawing/2014/chartex" xmlns:cx1="http://schemas.microsoft.com/office/drawing/2015/9/8/chartex" xmlns:mc="http://schemas.openxmlformats.org/markup-compatibility/2006" xmlns:o="urn:schemas-microsoft-com:office:office" xmlns:r="http://schemas.openxmlformats.org/officeDocument/2006/relationships" xmlns:m="http://schemas.openxmlformats.org/officeDocument/2006/math" xmlns:v="urn:schemas-microsoft-com:vml" xmlns:wp14="http://schemas.microsoft.com/office/word/2010/wordprocessingDrawing" xmlns:wp="http://schemas.openxmlformats.org/drawingml/2006/wordprocessingDrawing" xmlns:w10="urn:schemas-microsoft-com:office:word" xmlns:w="http://schemas.openxmlformats.org/wordprocessingml/2006/main" xmlns:w14="http://schemas.microsoft.com/office/word/2010/wordml" xmlns:w15="http://schemas.microsoft.com/office/word/2012/wordml" xmlns:w16se="http://schemas.microsoft.com/office/word/2015/wordml/symex" xmlns:wpg="http://schemas.microsoft.com/office/word/2010/wordprocessingGroup" xmlns:wpi="http://schemas.microsoft.com/office/word/2010/wordprocessingInk" xmlns:wne="http://schemas.microsoft.com/office/word/2006/wordml" xmlns:wps="http://schemas.microsoft.com/office/word/2010/wordprocessingShape" mc:Ignorable="w14 w15 w16se wp14">
   <w:abstractNum w:abstractNumId="0" w15:restartNumberingAfterBreak="0">
     <w:nsid w:val="009D2C7E"/>
     <w:multiLevelType w:val="hybridMultilevel"/>
@@ -8232,7 +8571,7 @@
       </w:pPr>
     </w:pPrDefault>
   </w:docDefaults>
-  <w:latentStyles w:defLockedState="0" w:defUIPriority="99" w:defSemiHidden="0" w:defUnhideWhenUsed="0" w:defQFormat="0" w:count="372">
+  <w:latentStyles w:defLockedState="0" w:defUIPriority="99" w:defSemiHidden="0" w:defUnhideWhenUsed="0" w:defQFormat="0" w:count="371">
     <w:lsdException w:name="Normal" w:uiPriority="0" w:qFormat="1"/>
     <w:lsdException w:name="heading 1" w:uiPriority="9" w:qFormat="1"/>
     <w:lsdException w:name="heading 2" w:semiHidden="1" w:uiPriority="9" w:unhideWhenUsed="1" w:qFormat="1"/>
@@ -8604,7 +8943,6 @@
     <w:lsdException w:name="List Table 5 Dark Accent 6" w:uiPriority="50"/>
     <w:lsdException w:name="List Table 6 Colorful Accent 6" w:uiPriority="51"/>
     <w:lsdException w:name="List Table 7 Colorful Accent 6" w:uiPriority="52"/>
-    <w:lsdException w:name="Mention" w:semiHidden="1" w:unhideWhenUsed="1"/>
   </w:latentStyles>
   <w:style w:type="paragraph" w:default="1" w:styleId="Normal">
     <w:name w:val="Normal"/>
@@ -9340,7 +9678,7 @@
 </file>
 
 <file path=customXml/itemProps1.xml><?xml version="1.0" encoding="utf-8"?>
-<ds:datastoreItem xmlns:ds="http://schemas.openxmlformats.org/officeDocument/2006/customXml" ds:itemID="{12319D86-9769-49BD-B117-2BEA5EB16AFF}">
+<ds:datastoreItem xmlns:ds="http://schemas.openxmlformats.org/officeDocument/2006/customXml" ds:itemID="{6F9AFE4B-8803-4320-8DF4-63FACFB47905}">
   <ds:schemaRefs>
     <ds:schemaRef ds:uri="http://schemas.openxmlformats.org/officeDocument/2006/bibliography"/>
   </ds:schemaRefs>

</xml_diff>